<commit_message>
Add Weather Analysis and additional documents
</commit_message>
<xml_diff>
--- a/Documentation/DSCI 591 Data Acquisition and Per-Processing Report template (Wk6).docx
+++ b/Documentation/DSCI 591 Data Acquisition and Per-Processing Report template (Wk6).docx
@@ -299,12 +299,8 @@
       </w:pPr>
       <w:r>
         <w:rPr>
-          <w:rFonts w:ascii="Times New Roman" w:cs="Times New Roman" w:eastAsia="Times New Roman" w:hAnsi="Times New Roman"/>
-          <w:sz w:val="28"/>
-          <w:szCs w:val="28"/>
-          <w:rtl w:val="0"/>
-        </w:rPr>
-        <w:t xml:space="preserve">Name: </w:t>
+          <w:rtl w:val="0"/>
+        </w:rPr>
       </w:r>
     </w:p>
     <w:p>
@@ -414,7 +410,7 @@
           <w:rFonts w:ascii="Times New Roman" w:cs="Times New Roman" w:eastAsia="Times New Roman" w:hAnsi="Times New Roman"/>
         </w:rPr>
       </w:pPr>
-      <w:hyperlink r:id="rId7">
+      <w:hyperlink r:id="rId6">
         <w:r>
           <w:rPr>
             <w:rFonts w:ascii="Times New Roman" w:cs="Times New Roman" w:eastAsia="Times New Roman" w:hAnsi="Times New Roman"/>
@@ -485,7 +481,7 @@
           <w:rFonts w:ascii="Times New Roman" w:cs="Times New Roman" w:eastAsia="Times New Roman" w:hAnsi="Times New Roman"/>
         </w:rPr>
       </w:pPr>
-      <w:hyperlink r:id="rId8">
+      <w:hyperlink r:id="rId7">
         <w:r>
           <w:rPr>
             <w:rFonts w:ascii="Times New Roman" w:cs="Times New Roman" w:eastAsia="Times New Roman" w:hAnsi="Times New Roman"/>
@@ -795,39 +791,25 @@
           <w:rFonts w:ascii="Times New Roman" w:cs="Times New Roman" w:eastAsia="Times New Roman" w:hAnsi="Times New Roman"/>
           <w:rtl w:val="0"/>
         </w:rPr>
-        <w:t xml:space="preserve">There was missing data in the crime dataset, albeit not a large amount. We removed the rows with missing values. </w:t>
-      </w:r>
-      <w:commentRangeStart w:id="0"/>
-      <w:r>
-        <w:rPr>
-          <w:rFonts w:ascii="Times New Roman" w:cs="Times New Roman" w:eastAsia="Times New Roman" w:hAnsi="Times New Roman"/>
-          <w:rtl w:val="0"/>
-        </w:rPr>
-        <w:t xml:space="preserve">Explain North, East, West here</w:t>
-      </w:r>
-      <w:commentRangeEnd w:id="0"/>
-      <w:r>
-        <w:commentReference w:id="0"/>
-      </w:r>
-      <w:r>
-        <w:rPr>
-          <w:rFonts w:ascii="Times New Roman" w:cs="Times New Roman" w:eastAsia="Times New Roman" w:hAnsi="Times New Roman"/>
-          <w:rtl w:val="0"/>
-        </w:rPr>
-        <w:t xml:space="preserve"> </w:t>
-      </w:r>
-    </w:p>
-    <w:p>
-      <w:pPr>
-        <w:jc w:val="both"/>
-        <w:rPr>
-          <w:rFonts w:ascii="Times New Roman" w:cs="Times New Roman" w:eastAsia="Times New Roman" w:hAnsi="Times New Roman"/>
-        </w:rPr>
-      </w:pPr>
-      <w:r>
-        <w:rPr>
-          <w:rtl w:val="0"/>
-        </w:rPr>
+        <w:t xml:space="preserve">There was missing data in the crime dataset, albeit not a large amount. We removed the rows with missing values. To find locations in North Philadelphia in our data set we first found the Geo location of the town hall ([</w:t>
+      </w:r>
+      <w:r>
+        <w:rPr>
+          <w:rFonts w:ascii="Times New Roman" w:cs="Times New Roman" w:eastAsia="Times New Roman" w:hAnsi="Times New Roman"/>
+          <w:color w:val="666666"/>
+          <w:sz w:val="21"/>
+          <w:szCs w:val="21"/>
+          <w:shd w:fill="f7f7f7" w:val="clear"/>
+          <w:rtl w:val="0"/>
+        </w:rPr>
+        <w:t xml:space="preserve">39.952479, -75.163668</w:t>
+      </w:r>
+      <w:r>
+        <w:rPr>
+          <w:rFonts w:ascii="Times New Roman" w:cs="Times New Roman" w:eastAsia="Times New Roman" w:hAnsi="Times New Roman"/>
+          <w:rtl w:val="0"/>
+        </w:rPr>
+        <w:t xml:space="preserve">]) which is right at the center of philadelphia and then we found the rows in our dataset where the latitude is more than the latitude of the center of Philadelphia. Similarly, for locations in South Philadelphia we found all the rows in our dataset where the latitude is less than the latitude of the center of Philadelphia. To find locations in West Philadelphia we found all the rows where the longitude is less than the longitude of the center of Philadelphia. In this case the rows we found were a combination of locations in north and south philadelphia.</w:t>
       </w:r>
     </w:p>
     <w:p>
@@ -1022,16 +1004,16 @@
           <wp:inline distB="114300" distT="114300" distL="114300" distR="114300">
             <wp:extent cx="5943600" cy="1003300"/>
             <wp:effectExtent b="0" l="0" r="0" t="0"/>
-            <wp:docPr id="3" name="image1.png"/>
+            <wp:docPr id="3" name="image4.png"/>
             <a:graphic>
               <a:graphicData uri="http://schemas.openxmlformats.org/drawingml/2006/picture">
                 <pic:pic>
                   <pic:nvPicPr>
-                    <pic:cNvPr id="0" name="image1.png"/>
+                    <pic:cNvPr id="0" name="image4.png"/>
                     <pic:cNvPicPr preferRelativeResize="0"/>
                   </pic:nvPicPr>
                   <pic:blipFill>
-                    <a:blip r:embed="rId9"/>
+                    <a:blip r:embed="rId8"/>
                     <a:srcRect b="0" l="0" r="0" t="0"/>
                     <a:stretch>
                       <a:fillRect/>
@@ -1106,16 +1088,16 @@
           <wp:inline distB="114300" distT="114300" distL="114300" distR="114300">
             <wp:extent cx="5943600" cy="952500"/>
             <wp:effectExtent b="0" l="0" r="0" t="0"/>
-            <wp:docPr id="5" name="image4.png"/>
+            <wp:docPr id="5" name="image2.png"/>
             <a:graphic>
               <a:graphicData uri="http://schemas.openxmlformats.org/drawingml/2006/picture">
                 <pic:pic>
                   <pic:nvPicPr>
-                    <pic:cNvPr id="0" name="image4.png"/>
+                    <pic:cNvPr id="0" name="image2.png"/>
                     <pic:cNvPicPr preferRelativeResize="0"/>
                   </pic:nvPicPr>
                   <pic:blipFill>
-                    <a:blip r:embed="rId10"/>
+                    <a:blip r:embed="rId9"/>
                     <a:srcRect b="0" l="0" r="0" t="0"/>
                     <a:stretch>
                       <a:fillRect/>
@@ -1190,16 +1172,16 @@
           <wp:inline distB="114300" distT="114300" distL="114300" distR="114300">
             <wp:extent cx="5943600" cy="1752600"/>
             <wp:effectExtent b="0" l="0" r="0" t="0"/>
-            <wp:docPr id="6" name="image5.png"/>
+            <wp:docPr id="6" name="image1.png"/>
             <a:graphic>
               <a:graphicData uri="http://schemas.openxmlformats.org/drawingml/2006/picture">
                 <pic:pic>
                   <pic:nvPicPr>
-                    <pic:cNvPr id="0" name="image5.png"/>
+                    <pic:cNvPr id="0" name="image1.png"/>
                     <pic:cNvPicPr preferRelativeResize="0"/>
                   </pic:nvPicPr>
                   <pic:blipFill>
-                    <a:blip r:embed="rId11"/>
+                    <a:blip r:embed="rId10"/>
                     <a:srcRect b="0" l="0" r="0" t="0"/>
                     <a:stretch>
                       <a:fillRect/>
@@ -1259,16 +1241,16 @@
           <wp:inline distB="114300" distT="114300" distL="114300" distR="114300">
             <wp:extent cx="5200650" cy="447675"/>
             <wp:effectExtent b="0" l="0" r="0" t="0"/>
-            <wp:docPr id="4" name="image3.png"/>
+            <wp:docPr id="4" name="image5.png"/>
             <a:graphic>
               <a:graphicData uri="http://schemas.openxmlformats.org/drawingml/2006/picture">
                 <pic:pic>
                   <pic:nvPicPr>
-                    <pic:cNvPr id="0" name="image3.png"/>
+                    <pic:cNvPr id="0" name="image5.png"/>
                     <pic:cNvPicPr preferRelativeResize="0"/>
                   </pic:nvPicPr>
                   <pic:blipFill>
-                    <a:blip r:embed="rId12"/>
+                    <a:blip r:embed="rId11"/>
                     <a:srcRect b="0" l="0" r="0" t="0"/>
                     <a:stretch>
                       <a:fillRect/>
@@ -1371,7 +1353,7 @@
       </w:pPr>
       <w:bookmarkStart w:colFirst="0" w:colLast="0" w:name="_xvexa3ujl7ul" w:id="21"/>
       <w:bookmarkEnd w:id="21"/>
-      <w:hyperlink r:id="rId13">
+      <w:hyperlink r:id="rId12">
         <w:r>
           <w:rPr>
             <w:rFonts w:ascii="Times New Roman" w:cs="Times New Roman" w:eastAsia="Times New Roman" w:hAnsi="Times New Roman"/>
@@ -1405,16 +1387,16 @@
           <wp:inline distB="114300" distT="114300" distL="114300" distR="114300">
             <wp:extent cx="5943600" cy="2692400"/>
             <wp:effectExtent b="0" l="0" r="0" t="0"/>
-            <wp:docPr id="1" name="image6.png"/>
+            <wp:docPr id="1" name="image3.png"/>
             <a:graphic>
               <a:graphicData uri="http://schemas.openxmlformats.org/drawingml/2006/picture">
                 <pic:pic>
                   <pic:nvPicPr>
-                    <pic:cNvPr id="0" name="image6.png"/>
+                    <pic:cNvPr id="0" name="image3.png"/>
                     <pic:cNvPicPr preferRelativeResize="0"/>
                   </pic:nvPicPr>
                   <pic:blipFill>
-                    <a:blip r:embed="rId14"/>
+                    <a:blip r:embed="rId13"/>
                     <a:srcRect b="0" l="0" r="0" t="0"/>
                     <a:stretch>
                       <a:fillRect/>
@@ -1474,16 +1456,16 @@
           <wp:inline distB="114300" distT="114300" distL="114300" distR="114300">
             <wp:extent cx="5943600" cy="1485900"/>
             <wp:effectExtent b="0" l="0" r="0" t="0"/>
-            <wp:docPr id="2" name="image2.png"/>
+            <wp:docPr id="2" name="image6.png"/>
             <a:graphic>
               <a:graphicData uri="http://schemas.openxmlformats.org/drawingml/2006/picture">
                 <pic:pic>
                   <pic:nvPicPr>
-                    <pic:cNvPr id="0" name="image2.png"/>
+                    <pic:cNvPr id="0" name="image6.png"/>
                     <pic:cNvPicPr preferRelativeResize="0"/>
                   </pic:nvPicPr>
                   <pic:blipFill>
-                    <a:blip r:embed="rId15"/>
+                    <a:blip r:embed="rId14"/>
                     <a:srcRect b="0" l="0" r="0" t="0"/>
                     <a:stretch>
                       <a:fillRect/>
@@ -2540,61 +2522,6 @@
     </w:sectPr>
   </w:body>
 </w:document>
-</file>
-
-<file path=word/comments.xml><?xml version="1.0" encoding="utf-8"?>
-<w:comments xmlns:mc="http://schemas.openxmlformats.org/markup-compatibility/2006" xmlns:o="urn:schemas-microsoft-com:office:office" xmlns:r="http://schemas.openxmlformats.org/officeDocument/2006/relationships" xmlns:m="http://schemas.openxmlformats.org/officeDocument/2006/math" xmlns:v="urn:schemas-microsoft-com:vml" xmlns:wp="http://schemas.openxmlformats.org/drawingml/2006/wordprocessingDrawing" xmlns:w10="urn:schemas-microsoft-com:office:word" xmlns:w="http://schemas.openxmlformats.org/wordprocessingml/2006/main" xmlns:wne="http://schemas.microsoft.com/office/word/2006/wordml" xmlns:sl="http://schemas.openxmlformats.org/schemaLibrary/2006/main" xmlns:a="http://schemas.openxmlformats.org/drawingml/2006/main" xmlns:pic="http://schemas.openxmlformats.org/drawingml/2006/picture" xmlns:c="http://schemas.openxmlformats.org/drawingml/2006/chart" xmlns:lc="http://schemas.openxmlformats.org/drawingml/2006/lockedCanvas" xmlns:dgm="http://schemas.openxmlformats.org/drawingml/2006/diagram" xmlns:wps="http://schemas.microsoft.com/office/word/2010/wordprocessingShape" xmlns:wpg="http://schemas.microsoft.com/office/word/2010/wordprocessingGroup" xmlns:w14="http://schemas.microsoft.com/office/word/2010/wordml" xmlns:w15="http://schemas.microsoft.com/office/word/2012/wordml">
-  <w:comment w:author="Hong Son" w:id="0" w:date="2020-10-24T12:01:37Z">
-    <w:p>
-      <w:pPr>
-        <w:keepNext w:val="0"/>
-        <w:keepLines w:val="0"/>
-        <w:widowControl w:val="0"/>
-        <w:pBdr>
-          <w:top w:space="0" w:sz="0" w:val="nil"/>
-          <w:left w:space="0" w:sz="0" w:val="nil"/>
-          <w:bottom w:space="0" w:sz="0" w:val="nil"/>
-          <w:right w:space="0" w:sz="0" w:val="nil"/>
-          <w:between w:space="0" w:sz="0" w:val="nil"/>
-        </w:pBdr>
-        <w:shd w:fill="auto" w:val="clear"/>
-        <w:spacing w:after="0" w:before="0" w:line="240" w:lineRule="auto"/>
-        <w:ind w:left="0" w:right="0" w:firstLine="0"/>
-        <w:jc w:val="left"/>
-        <w:rPr>
-          <w:rFonts w:ascii="Arial" w:cs="Arial" w:eastAsia="Arial" w:hAnsi="Arial"/>
-          <w:b w:val="0"/>
-          <w:i w:val="0"/>
-          <w:smallCaps w:val="0"/>
-          <w:strike w:val="0"/>
-          <w:color w:val="000000"/>
-          <w:sz w:val="22"/>
-          <w:szCs w:val="22"/>
-          <w:u w:val="none"/>
-          <w:shd w:fill="auto" w:val="clear"/>
-          <w:vertAlign w:val="baseline"/>
-        </w:rPr>
-      </w:pPr>
-      <w:r>
-        <w:rPr>
-          <w:rFonts w:ascii="Arial" w:cs="Arial" w:eastAsia="Arial" w:hAnsi="Arial"/>
-          <w:b w:val="0"/>
-          <w:i w:val="0"/>
-          <w:smallCaps w:val="0"/>
-          <w:strike w:val="0"/>
-          <w:color w:val="000000"/>
-          <w:sz w:val="22"/>
-          <w:szCs w:val="22"/>
-          <w:u w:val="none"/>
-          <w:shd w:fill="auto" w:val="clear"/>
-          <w:vertAlign w:val="baseline"/>
-          <w:rtl w:val="0"/>
-        </w:rPr>
-        <w:t xml:space="preserve">Kunal, can you write them part up?</w:t>
-      </w:r>
-    </w:p>
-  </w:comment>
-</w:comments>
 </file>
 
 <file path=word/numbering.xml><?xml version="1.0" encoding="utf-8"?>

</xml_diff>